<commit_message>
All the statistics and results.
</commit_message>
<xml_diff>
--- a/hw7/Hypothesis Tests  and Matlab.docx
+++ b/hw7/Hypothesis Tests  and Matlab.docx
@@ -1,6 +1,6 @@
 
 <file path=word/document.xml><?xml version="1.0" encoding="utf-8"?>
-<w:document xmlns:wpc="http://schemas.microsoft.com/office/word/2010/wordprocessingCanvas" xmlns:mo="http://schemas.microsoft.com/office/mac/office/2008/main" xmlns:mc="http://schemas.openxmlformats.org/markup-compatibility/2006" xmlns:mv="urn:schemas-microsoft-com:mac:vml" xmlns:o="urn:schemas-microsoft-com:office:office" xmlns:r="http://schemas.openxmlformats.org/officeDocument/2006/relationships" xmlns:m="http://schemas.openxmlformats.org/officeDocument/2006/math" xmlns:v="urn:schemas-microsoft-com:vml" xmlns:wp14="http://schemas.microsoft.com/office/word/2010/wordprocessingDrawing" xmlns:wp="http://schemas.openxmlformats.org/drawingml/2006/wordprocessingDrawing" xmlns:w10="urn:schemas-microsoft-com:office:word" xmlns:w="http://schemas.openxmlformats.org/wordprocessingml/2006/main" xmlns:w14="http://schemas.microsoft.com/office/word/2010/wordml" xmlns:wpg="http://schemas.microsoft.com/office/word/2010/wordprocessingGroup" xmlns:wpi="http://schemas.microsoft.com/office/word/2010/wordprocessingInk" xmlns:wne="http://schemas.microsoft.com/office/word/2006/wordml" xmlns:wps="http://schemas.microsoft.com/office/word/2010/wordprocessingShape" mc:Ignorable="w14 wp14">
+<w:document xmlns:wpc="http://schemas.microsoft.com/office/word/2010/wordprocessingCanvas" xmlns:mc="http://schemas.openxmlformats.org/markup-compatibility/2006" xmlns:o="urn:schemas-microsoft-com:office:office" xmlns:r="http://schemas.openxmlformats.org/officeDocument/2006/relationships" xmlns:m="http://schemas.openxmlformats.org/officeDocument/2006/math" xmlns:v="urn:schemas-microsoft-com:vml" xmlns:wp14="http://schemas.microsoft.com/office/word/2010/wordprocessingDrawing" xmlns:wp="http://schemas.openxmlformats.org/drawingml/2006/wordprocessingDrawing" xmlns:w10="urn:schemas-microsoft-com:office:word" xmlns:w="http://schemas.openxmlformats.org/wordprocessingml/2006/main" xmlns:w14="http://schemas.microsoft.com/office/word/2010/wordml" xmlns:wpg="http://schemas.microsoft.com/office/word/2010/wordprocessingGroup" xmlns:wpi="http://schemas.microsoft.com/office/word/2010/wordprocessingInk" xmlns:wne="http://schemas.microsoft.com/office/word/2006/wordml" xmlns:wps="http://schemas.microsoft.com/office/word/2010/wordprocessingShape" mc:Ignorable="w14 wp14">
   <w:body>
     <w:p>
       <w:pPr>
@@ -158,22 +158,20 @@
           <w:szCs w:val="24"/>
         </w:rPr>
       </w:pPr>
-      <w:bookmarkStart w:id="1" w:name="_GoBack"/>
-      <w:bookmarkEnd w:id="1"/>
-    </w:p>
-    <w:p>
-      <w:pPr>
-        <w:autoSpaceDE w:val="0"/>
-        <w:autoSpaceDN w:val="0"/>
-        <w:adjustRightInd w:val="0"/>
-        <w:rPr>
-          <w:del w:id="2" w:author="apple" w:date="2013-09-26T20:34:00Z"/>
-          <w:rFonts w:ascii="Times New Roman" w:hAnsi="Times New Roman" w:cs="Times New Roman"/>
-          <w:sz w:val="24"/>
-          <w:szCs w:val="24"/>
-        </w:rPr>
-      </w:pPr>
-      <w:del w:id="3" w:author="apple" w:date="2013-09-26T20:34:00Z">
+    </w:p>
+    <w:p>
+      <w:pPr>
+        <w:autoSpaceDE w:val="0"/>
+        <w:autoSpaceDN w:val="0"/>
+        <w:adjustRightInd w:val="0"/>
+        <w:rPr>
+          <w:del w:id="1" w:author="apple" w:date="2013-09-26T20:34:00Z"/>
+          <w:rFonts w:ascii="Times New Roman" w:hAnsi="Times New Roman" w:cs="Times New Roman"/>
+          <w:sz w:val="24"/>
+          <w:szCs w:val="24"/>
+        </w:rPr>
+      </w:pPr>
+      <w:del w:id="2" w:author="apple" w:date="2013-09-26T20:34:00Z">
         <w:r>
           <w:rPr>
             <w:rFonts w:ascii="Times New Roman" w:hAnsi="Times New Roman" w:cs="Times New Roman"/>
@@ -889,10 +887,10 @@
             <v:path o:extrusionok="f" gradientshapeok="t" o:connecttype="rect"/>
             <o:lock v:ext="edit" aspectratio="t"/>
           </v:shapetype>
-          <v:shape id="_x0000_i1025" type="#_x0000_t75" style="width:9pt;height:14pt" o:ole="">
+          <v:shape id="_x0000_i1025" type="#_x0000_t75" style="width:9.2pt;height:14.25pt" o:ole="">
             <v:imagedata r:id="rId5" o:title=""/>
           </v:shape>
-          <o:OLEObject Type="Embed" ProgID="Equation.DSMT4" ShapeID="_x0000_i1025" DrawAspect="Content" ObjectID="_1315589054" r:id="rId6"/>
+          <o:OLEObject Type="Embed" ProgID="Equation.DSMT4" ShapeID="_x0000_i1025" DrawAspect="Content" ObjectID="_1474959593" r:id="rId6"/>
         </w:object>
       </w:r>
       <w:r>
@@ -900,10 +898,10 @@
           <w:position w:val="-12"/>
         </w:rPr>
         <w:object w:dxaOrig="1260" w:dyaOrig="360" w14:anchorId="176D1982">
-          <v:shape id="_x0000_i1026" type="#_x0000_t75" style="width:63pt;height:18pt" o:ole="">
+          <v:shape id="_x0000_i1026" type="#_x0000_t75" style="width:62.8pt;height:18.4pt" o:ole="">
             <v:imagedata r:id="rId7" o:title=""/>
           </v:shape>
-          <o:OLEObject Type="Embed" ProgID="Equation.DSMT4" ShapeID="_x0000_i1026" DrawAspect="Content" ObjectID="_1315589055" r:id="rId8"/>
+          <o:OLEObject Type="Embed" ProgID="Equation.DSMT4" ShapeID="_x0000_i1026" DrawAspect="Content" ObjectID="_1474959594" r:id="rId8"/>
         </w:object>
       </w:r>
     </w:p>
@@ -957,10 +955,10 @@
           <w:position w:val="-32"/>
         </w:rPr>
         <w:object w:dxaOrig="1080" w:dyaOrig="740" w14:anchorId="4F7858D5">
-          <v:shape id="_x0000_i1027" type="#_x0000_t75" style="width:54pt;height:37pt" o:ole="">
+          <v:shape id="_x0000_i1027" type="#_x0000_t75" style="width:54.4pt;height:36.85pt" o:ole="">
             <v:imagedata r:id="rId9" o:title=""/>
           </v:shape>
-          <o:OLEObject Type="Embed" ProgID="Equation.DSMT4" ShapeID="_x0000_i1027" DrawAspect="Content" ObjectID="_1315589056" r:id="rId10"/>
+          <o:OLEObject Type="Embed" ProgID="Equation.DSMT4" ShapeID="_x0000_i1027" DrawAspect="Content" ObjectID="_1474959595" r:id="rId10"/>
         </w:object>
       </w:r>
     </w:p>
@@ -1121,10 +1119,10 @@
           <w:szCs w:val="16"/>
         </w:rPr>
         <w:object w:dxaOrig="1280" w:dyaOrig="360" w14:anchorId="56F4BD97">
-          <v:shape id="_x0000_i1028" type="#_x0000_t75" style="width:64pt;height:18pt" o:ole="">
+          <v:shape id="_x0000_i1028" type="#_x0000_t75" style="width:63.65pt;height:18.4pt" o:ole="">
             <v:imagedata r:id="rId11" o:title=""/>
           </v:shape>
-          <o:OLEObject Type="Embed" ProgID="Equation.DSMT4" ShapeID="_x0000_i1028" DrawAspect="Content" ObjectID="_1315589057" r:id="rId12"/>
+          <o:OLEObject Type="Embed" ProgID="Equation.DSMT4" ShapeID="_x0000_i1028" DrawAspect="Content" ObjectID="_1474959596" r:id="rId12"/>
         </w:object>
       </w:r>
       <w:r>
@@ -1141,25 +1139,7 @@
           <w:sz w:val="24"/>
           <w:szCs w:val="24"/>
         </w:rPr>
-        <w:t>(</w:t>
-      </w:r>
-      <w:proofErr w:type="gramStart"/>
-      <w:r>
-        <w:rPr>
-          <w:rFonts w:ascii="Times-Roman" w:hAnsi="Times-Roman" w:cs="Times-Roman"/>
-          <w:sz w:val="24"/>
-          <w:szCs w:val="24"/>
-        </w:rPr>
-        <w:t>two</w:t>
-      </w:r>
-      <w:proofErr w:type="gramEnd"/>
-      <w:r>
-        <w:rPr>
-          <w:rFonts w:ascii="Times-Roman" w:hAnsi="Times-Roman" w:cs="Times-Roman"/>
-          <w:sz w:val="24"/>
-          <w:szCs w:val="24"/>
-        </w:rPr>
-        <w:t xml:space="preserve">-tailed test) </w:t>
+        <w:t xml:space="preserve">(two-tailed test) </w:t>
       </w:r>
       <w:r>
         <w:rPr>
@@ -1185,10 +1165,10 @@
           <w:szCs w:val="24"/>
         </w:rPr>
         <w:object w:dxaOrig="940" w:dyaOrig="380" w14:anchorId="061A3E5F">
-          <v:shape id="_x0000_i1029" type="#_x0000_t75" style="width:47pt;height:19pt" o:ole="">
+          <v:shape id="_x0000_i1029" type="#_x0000_t75" style="width:46.9pt;height:19.25pt" o:ole="">
             <v:imagedata r:id="rId13" o:title=""/>
           </v:shape>
-          <o:OLEObject Type="Embed" ProgID="Equation.DSMT4" ShapeID="_x0000_i1029" DrawAspect="Content" ObjectID="_1315589058" r:id="rId14"/>
+          <o:OLEObject Type="Embed" ProgID="Equation.DSMT4" ShapeID="_x0000_i1029" DrawAspect="Content" ObjectID="_1474959597" r:id="rId14"/>
         </w:object>
       </w:r>
       <w:r>
@@ -1207,10 +1187,10 @@
           <w:szCs w:val="24"/>
         </w:rPr>
         <w:object w:dxaOrig="1060" w:dyaOrig="380" w14:anchorId="37D7874C">
-          <v:shape id="_x0000_i1030" type="#_x0000_t75" style="width:53pt;height:19pt" o:ole="">
+          <v:shape id="_x0000_i1030" type="#_x0000_t75" style="width:52.75pt;height:19.25pt" o:ole="">
             <v:imagedata r:id="rId15" o:title=""/>
           </v:shape>
-          <o:OLEObject Type="Embed" ProgID="Equation.DSMT4" ShapeID="_x0000_i1030" DrawAspect="Content" ObjectID="_1315589059" r:id="rId16"/>
+          <o:OLEObject Type="Embed" ProgID="Equation.DSMT4" ShapeID="_x0000_i1030" DrawAspect="Content" ObjectID="_1474959598" r:id="rId16"/>
         </w:object>
       </w:r>
     </w:p>
@@ -1233,10 +1213,10 @@
           <w:szCs w:val="24"/>
         </w:rPr>
         <w:object w:dxaOrig="1260" w:dyaOrig="360" w14:anchorId="626E3EB5">
-          <v:shape id="_x0000_i1031" type="#_x0000_t75" style="width:63pt;height:18pt" o:ole="">
+          <v:shape id="_x0000_i1031" type="#_x0000_t75" style="width:62.8pt;height:18.4pt" o:ole="">
             <v:imagedata r:id="rId17" o:title=""/>
           </v:shape>
-          <o:OLEObject Type="Embed" ProgID="Equation.DSMT4" ShapeID="_x0000_i1031" DrawAspect="Content" ObjectID="_1315589060" r:id="rId18"/>
+          <o:OLEObject Type="Embed" ProgID="Equation.DSMT4" ShapeID="_x0000_i1031" DrawAspect="Content" ObjectID="_1474959599" r:id="rId18"/>
         </w:object>
       </w:r>
       <w:r>
@@ -1262,7 +1242,7 @@
           <w:sz w:val="24"/>
           <w:szCs w:val="24"/>
         </w:rPr>
-        <w:t>lower</w:t>
+        <w:t>lower-tailed</w:t>
       </w:r>
       <w:proofErr w:type="gramEnd"/>
       <w:r>
@@ -1271,7 +1251,7 @@
           <w:sz w:val="24"/>
           <w:szCs w:val="24"/>
         </w:rPr>
-        <w:t xml:space="preserve">-tailed test) </w:t>
+        <w:t xml:space="preserve"> test) </w:t>
       </w:r>
       <w:r>
         <w:rPr>
@@ -1297,10 +1277,10 @@
           <w:szCs w:val="24"/>
         </w:rPr>
         <w:object w:dxaOrig="940" w:dyaOrig="380" w14:anchorId="3A688643">
-          <v:shape id="_x0000_i1032" type="#_x0000_t75" style="width:47pt;height:19pt" o:ole="">
+          <v:shape id="_x0000_i1032" type="#_x0000_t75" style="width:46.9pt;height:19.25pt" o:ole="">
             <v:imagedata r:id="rId19" o:title=""/>
           </v:shape>
-          <o:OLEObject Type="Embed" ProgID="Equation.DSMT4" ShapeID="_x0000_i1032" DrawAspect="Content" ObjectID="_1315589061" r:id="rId20"/>
+          <o:OLEObject Type="Embed" ProgID="Equation.DSMT4" ShapeID="_x0000_i1032" DrawAspect="Content" ObjectID="_1474959600" r:id="rId20"/>
         </w:object>
       </w:r>
     </w:p>
@@ -1323,10 +1303,10 @@
           <w:szCs w:val="24"/>
         </w:rPr>
         <w:object w:dxaOrig="1280" w:dyaOrig="360" w14:anchorId="56F39061">
-          <v:shape id="_x0000_i1033" type="#_x0000_t75" style="width:64pt;height:18pt" o:ole="">
+          <v:shape id="_x0000_i1033" type="#_x0000_t75" style="width:63.65pt;height:18.4pt" o:ole="">
             <v:imagedata r:id="rId21" o:title=""/>
           </v:shape>
-          <o:OLEObject Type="Embed" ProgID="Equation.DSMT4" ShapeID="_x0000_i1033" DrawAspect="Content" ObjectID="_1315589062" r:id="rId22"/>
+          <o:OLEObject Type="Embed" ProgID="Equation.DSMT4" ShapeID="_x0000_i1033" DrawAspect="Content" ObjectID="_1474959601" r:id="rId22"/>
         </w:object>
       </w:r>
       <w:r>
@@ -1352,7 +1332,7 @@
           <w:sz w:val="24"/>
           <w:szCs w:val="24"/>
         </w:rPr>
-        <w:t>upper</w:t>
+        <w:t>upper-tailed</w:t>
       </w:r>
       <w:proofErr w:type="gramEnd"/>
       <w:r>
@@ -1361,7 +1341,7 @@
           <w:sz w:val="24"/>
           <w:szCs w:val="24"/>
         </w:rPr>
-        <w:t xml:space="preserve">-tailed test) </w:t>
+        <w:t xml:space="preserve"> test) </w:t>
       </w:r>
       <w:r>
         <w:rPr>
@@ -1387,10 +1367,10 @@
           <w:szCs w:val="24"/>
         </w:rPr>
         <w:object w:dxaOrig="800" w:dyaOrig="380" w14:anchorId="58F6C37C">
-          <v:shape id="_x0000_i1034" type="#_x0000_t75" style="width:40pt;height:19pt" o:ole="">
+          <v:shape id="_x0000_i1034" type="#_x0000_t75" style="width:40.2pt;height:19.25pt" o:ole="">
             <v:imagedata r:id="rId23" o:title=""/>
           </v:shape>
-          <o:OLEObject Type="Embed" ProgID="Equation.DSMT4" ShapeID="_x0000_i1034" DrawAspect="Content" ObjectID="_1315589063" r:id="rId24"/>
+          <o:OLEObject Type="Embed" ProgID="Equation.DSMT4" ShapeID="_x0000_i1034" DrawAspect="Content" ObjectID="_1474959602" r:id="rId24"/>
         </w:object>
       </w:r>
     </w:p>
@@ -1443,10 +1423,10 @@
           <w:szCs w:val="24"/>
         </w:rPr>
         <w:object w:dxaOrig="1420" w:dyaOrig="400" w14:anchorId="0DB65B9E">
-          <v:shape id="_x0000_i1035" type="#_x0000_t75" style="width:71pt;height:20pt" o:ole="">
+          <v:shape id="_x0000_i1035" type="#_x0000_t75" style="width:71.15pt;height:20.1pt" o:ole="">
             <v:imagedata r:id="rId25" o:title=""/>
           </v:shape>
-          <o:OLEObject Type="Embed" ProgID="Equation.DSMT4" ShapeID="_x0000_i1035" DrawAspect="Content" ObjectID="_1315589064" r:id="rId26"/>
+          <o:OLEObject Type="Embed" ProgID="Equation.DSMT4" ShapeID="_x0000_i1035" DrawAspect="Content" ObjectID="_1474959603" r:id="rId26"/>
         </w:object>
       </w:r>
       <w:r>
@@ -1549,6 +1529,7 @@
           <w:sz w:val="24"/>
           <w:szCs w:val="24"/>
         </w:rPr>
+        <w:lastRenderedPageBreak/>
         <w:t xml:space="preserve">In </w:t>
       </w:r>
       <w:proofErr w:type="spellStart"/>
@@ -1593,7 +1574,25 @@
           <w:sz w:val="24"/>
           <w:szCs w:val="24"/>
         </w:rPr>
-        <w:t xml:space="preserve">rguments: P and V. P is the </w:t>
+        <w:t xml:space="preserve">rguments: P and V. P is the non </w:t>
+      </w:r>
+      <w:proofErr w:type="spellStart"/>
+      <w:r>
+        <w:rPr>
+          <w:rFonts w:ascii="Times New Roman" w:hAnsi="Times New Roman" w:cs="Times New Roman"/>
+          <w:sz w:val="24"/>
+          <w:szCs w:val="24"/>
+        </w:rPr>
+        <w:t>exeedance</w:t>
+      </w:r>
+      <w:proofErr w:type="spellEnd"/>
+      <w:r>
+        <w:rPr>
+          <w:rFonts w:ascii="Times New Roman" w:hAnsi="Times New Roman" w:cs="Times New Roman"/>
+          <w:sz w:val="24"/>
+          <w:szCs w:val="24"/>
+        </w:rPr>
+        <w:t xml:space="preserve"> probability and </w:t>
       </w:r>
       <w:proofErr w:type="gramStart"/>
       <w:r>
@@ -1602,8 +1601,95 @@
           <w:sz w:val="24"/>
           <w:szCs w:val="24"/>
         </w:rPr>
-        <w:t xml:space="preserve">non </w:t>
-      </w:r>
+        <w:t>is</w:t>
+      </w:r>
+      <w:proofErr w:type="gramEnd"/>
+      <w:r>
+        <w:rPr>
+          <w:rFonts w:ascii="Times New Roman" w:hAnsi="Times New Roman" w:cs="Times New Roman"/>
+          <w:sz w:val="24"/>
+          <w:szCs w:val="24"/>
+        </w:rPr>
+        <w:t xml:space="preserve"> equal to 1 – </w:t>
+      </w:r>
+      <w:r>
+        <w:rPr>
+          <w:rFonts w:ascii="Times New Roman" w:hAnsi="Times New Roman" w:cs="Times New Roman"/>
+          <w:sz w:val="24"/>
+          <w:szCs w:val="24"/>
+        </w:rPr>
+        <w:t>α</w:t>
+      </w:r>
+      <w:r>
+        <w:rPr>
+          <w:rFonts w:ascii="Times New Roman" w:hAnsi="Times New Roman" w:cs="Times New Roman"/>
+          <w:sz w:val="24"/>
+          <w:szCs w:val="24"/>
+        </w:rPr>
+        <w:t xml:space="preserve">, and V is the degrees of freedom (n-1 for this test). For example, if </w:t>
+      </w:r>
+      <w:r>
+        <w:rPr>
+          <w:rFonts w:ascii="Times New Roman" w:hAnsi="Times New Roman" w:cs="Times New Roman"/>
+          <w:sz w:val="24"/>
+          <w:szCs w:val="24"/>
+        </w:rPr>
+        <w:t>α</w:t>
+      </w:r>
+      <w:r>
+        <w:rPr>
+          <w:rFonts w:ascii="Times New Roman" w:hAnsi="Times New Roman" w:cs="Times New Roman"/>
+          <w:sz w:val="24"/>
+          <w:szCs w:val="24"/>
+        </w:rPr>
+        <w:t xml:space="preserve"> = 5%, and n = 10, then you would compute t</w:t>
+      </w:r>
+      <w:r>
+        <w:rPr>
+          <w:rFonts w:ascii="Times New Roman" w:hAnsi="Times New Roman" w:cs="Times New Roman"/>
+          <w:sz w:val="16"/>
+          <w:szCs w:val="16"/>
+        </w:rPr>
+        <w:t>a</w:t>
+      </w:r>
+      <w:proofErr w:type="gramStart"/>
+      <w:r>
+        <w:rPr>
+          <w:rFonts w:ascii="Times New Roman" w:hAnsi="Times New Roman" w:cs="Times New Roman"/>
+          <w:sz w:val="16"/>
+          <w:szCs w:val="16"/>
+        </w:rPr>
+        <w:t>,n</w:t>
+      </w:r>
+      <w:proofErr w:type="gramEnd"/>
+      <w:r>
+        <w:rPr>
+          <w:rFonts w:ascii="Times New Roman" w:hAnsi="Times New Roman" w:cs="Times New Roman"/>
+          <w:sz w:val="16"/>
+          <w:szCs w:val="16"/>
+        </w:rPr>
+        <w:t xml:space="preserve">-1 </w:t>
+      </w:r>
+      <w:r>
+        <w:rPr>
+          <w:rFonts w:ascii="Times New Roman" w:hAnsi="Times New Roman" w:cs="Times New Roman"/>
+          <w:sz w:val="24"/>
+          <w:szCs w:val="24"/>
+        </w:rPr>
+        <w:t>as follows:</w:t>
+      </w:r>
+    </w:p>
+    <w:p>
+      <w:pPr>
+        <w:autoSpaceDE w:val="0"/>
+        <w:autoSpaceDN w:val="0"/>
+        <w:adjustRightInd w:val="0"/>
+        <w:rPr>
+          <w:rFonts w:ascii="Times New Roman" w:hAnsi="Times New Roman" w:cs="Times New Roman"/>
+          <w:sz w:val="24"/>
+          <w:szCs w:val="24"/>
+        </w:rPr>
+      </w:pPr>
       <w:proofErr w:type="spellStart"/>
       <w:r>
         <w:rPr>
@@ -1611,96 +1697,17 @@
           <w:sz w:val="24"/>
           <w:szCs w:val="24"/>
         </w:rPr>
-        <w:t>exeedance</w:t>
+        <w:t>t_alpha</w:t>
       </w:r>
       <w:proofErr w:type="spellEnd"/>
-      <w:proofErr w:type="gramEnd"/>
-      <w:r>
-        <w:rPr>
-          <w:rFonts w:ascii="Times New Roman" w:hAnsi="Times New Roman" w:cs="Times New Roman"/>
-          <w:sz w:val="24"/>
-          <w:szCs w:val="24"/>
-        </w:rPr>
-        <w:t xml:space="preserve"> probability and is equal to 1 – </w:t>
-      </w:r>
-      <w:r>
-        <w:rPr>
-          <w:rFonts w:ascii="Times New Roman" w:hAnsi="Times New Roman" w:cs="Times New Roman"/>
-          <w:sz w:val="24"/>
-          <w:szCs w:val="24"/>
-        </w:rPr>
-        <w:t>α</w:t>
-      </w:r>
-      <w:r>
-        <w:rPr>
-          <w:rFonts w:ascii="Times New Roman" w:hAnsi="Times New Roman" w:cs="Times New Roman"/>
-          <w:sz w:val="24"/>
-          <w:szCs w:val="24"/>
-        </w:rPr>
-        <w:t xml:space="preserve">, and V is the degrees of freedom (n-1 for this test). For example, if </w:t>
-      </w:r>
-      <w:r>
-        <w:rPr>
-          <w:rFonts w:ascii="Times New Roman" w:hAnsi="Times New Roman" w:cs="Times New Roman"/>
-          <w:sz w:val="24"/>
-          <w:szCs w:val="24"/>
-        </w:rPr>
-        <w:t>α</w:t>
-      </w:r>
-      <w:r>
-        <w:rPr>
-          <w:rFonts w:ascii="Times New Roman" w:hAnsi="Times New Roman" w:cs="Times New Roman"/>
-          <w:sz w:val="24"/>
-          <w:szCs w:val="24"/>
-        </w:rPr>
-        <w:t xml:space="preserve"> = 5%, and n = 10, then you would compute t</w:t>
-      </w:r>
-      <w:r>
-        <w:rPr>
-          <w:rFonts w:ascii="Times New Roman" w:hAnsi="Times New Roman" w:cs="Times New Roman"/>
-          <w:sz w:val="16"/>
-          <w:szCs w:val="16"/>
-        </w:rPr>
-        <w:t>a</w:t>
-      </w:r>
-      <w:proofErr w:type="gramStart"/>
-      <w:r>
-        <w:rPr>
-          <w:rFonts w:ascii="Times New Roman" w:hAnsi="Times New Roman" w:cs="Times New Roman"/>
-          <w:sz w:val="16"/>
-          <w:szCs w:val="16"/>
-        </w:rPr>
-        <w:t>,n</w:t>
-      </w:r>
-      <w:proofErr w:type="gramEnd"/>
-      <w:r>
-        <w:rPr>
-          <w:rFonts w:ascii="Times New Roman" w:hAnsi="Times New Roman" w:cs="Times New Roman"/>
-          <w:sz w:val="16"/>
-          <w:szCs w:val="16"/>
-        </w:rPr>
-        <w:t xml:space="preserve">-1 </w:t>
-      </w:r>
-      <w:r>
-        <w:rPr>
-          <w:rFonts w:ascii="Times New Roman" w:hAnsi="Times New Roman" w:cs="Times New Roman"/>
-          <w:sz w:val="24"/>
-          <w:szCs w:val="24"/>
-        </w:rPr>
-        <w:t>as follows:</w:t>
-      </w:r>
-    </w:p>
-    <w:p>
-      <w:pPr>
-        <w:autoSpaceDE w:val="0"/>
-        <w:autoSpaceDN w:val="0"/>
-        <w:adjustRightInd w:val="0"/>
-        <w:rPr>
-          <w:rFonts w:ascii="Times New Roman" w:hAnsi="Times New Roman" w:cs="Times New Roman"/>
-          <w:sz w:val="24"/>
-          <w:szCs w:val="24"/>
-        </w:rPr>
-      </w:pPr>
+      <w:r>
+        <w:rPr>
+          <w:rFonts w:ascii="Times New Roman" w:hAnsi="Times New Roman" w:cs="Times New Roman"/>
+          <w:sz w:val="24"/>
+          <w:szCs w:val="24"/>
+        </w:rPr>
+        <w:t>=</w:t>
+      </w:r>
       <w:proofErr w:type="spellStart"/>
       <w:proofErr w:type="gramStart"/>
       <w:r>
@@ -1709,7 +1716,16 @@
           <w:sz w:val="24"/>
           <w:szCs w:val="24"/>
         </w:rPr>
-        <w:t>t</w:t>
+        <w:t>tinv</w:t>
+      </w:r>
+      <w:proofErr w:type="spellEnd"/>
+      <w:r>
+        <w:rPr>
+          <w:rFonts w:ascii="Times New Roman" w:hAnsi="Times New Roman" w:cs="Times New Roman"/>
+          <w:sz w:val="24"/>
+          <w:szCs w:val="24"/>
+        </w:rPr>
+        <w:t>(</w:t>
       </w:r>
       <w:proofErr w:type="gramEnd"/>
       <w:r>
@@ -1718,7 +1734,50 @@
           <w:sz w:val="24"/>
           <w:szCs w:val="24"/>
         </w:rPr>
-        <w:t>_alpha</w:t>
+        <w:t>0.95,9). To compute t</w:t>
+      </w:r>
+      <w:r>
+        <w:rPr>
+          <w:rFonts w:ascii="Times New Roman" w:hAnsi="Times New Roman" w:cs="Times New Roman"/>
+          <w:sz w:val="16"/>
+          <w:szCs w:val="16"/>
+        </w:rPr>
+        <w:t>a/2</w:t>
+      </w:r>
+      <w:proofErr w:type="gramStart"/>
+      <w:r>
+        <w:rPr>
+          <w:rFonts w:ascii="Times New Roman" w:hAnsi="Times New Roman" w:cs="Times New Roman"/>
+          <w:sz w:val="16"/>
+          <w:szCs w:val="16"/>
+        </w:rPr>
+        <w:t>,n</w:t>
+      </w:r>
+      <w:proofErr w:type="gramEnd"/>
+      <w:r>
+        <w:rPr>
+          <w:rFonts w:ascii="Times New Roman" w:hAnsi="Times New Roman" w:cs="Times New Roman"/>
+          <w:sz w:val="16"/>
+          <w:szCs w:val="16"/>
+        </w:rPr>
+        <w:t>-1</w:t>
+      </w:r>
+      <w:r>
+        <w:rPr>
+          <w:rFonts w:ascii="Times New Roman" w:hAnsi="Times New Roman" w:cs="Times New Roman"/>
+          <w:sz w:val="24"/>
+          <w:szCs w:val="24"/>
+        </w:rPr>
+        <w:t xml:space="preserve">, use </w:t>
+      </w:r>
+      <w:proofErr w:type="spellStart"/>
+      <w:r>
+        <w:rPr>
+          <w:rFonts w:ascii="Times New Roman" w:hAnsi="Times New Roman" w:cs="Times New Roman"/>
+          <w:sz w:val="24"/>
+          <w:szCs w:val="24"/>
+        </w:rPr>
+        <w:t>tinv</w:t>
       </w:r>
       <w:proofErr w:type="spellEnd"/>
       <w:r>
@@ -1727,7 +1786,97 @@
           <w:sz w:val="24"/>
           <w:szCs w:val="24"/>
         </w:rPr>
-        <w:t>=</w:t>
+        <w:t>(0.975,9).</w:t>
+      </w:r>
+    </w:p>
+    <w:p>
+      <w:pPr>
+        <w:autoSpaceDE w:val="0"/>
+        <w:autoSpaceDN w:val="0"/>
+        <w:adjustRightInd w:val="0"/>
+        <w:rPr>
+          <w:rFonts w:ascii="Times New Roman" w:hAnsi="Times New Roman" w:cs="Times New Roman"/>
+          <w:b/>
+          <w:bCs/>
+          <w:sz w:val="26"/>
+          <w:szCs w:val="26"/>
+        </w:rPr>
+      </w:pPr>
+    </w:p>
+    <w:p>
+      <w:pPr>
+        <w:autoSpaceDE w:val="0"/>
+        <w:autoSpaceDN w:val="0"/>
+        <w:adjustRightInd w:val="0"/>
+        <w:rPr>
+          <w:rFonts w:ascii="Times New Roman" w:hAnsi="Times New Roman" w:cs="Times New Roman"/>
+          <w:b/>
+          <w:bCs/>
+          <w:sz w:val="26"/>
+          <w:szCs w:val="26"/>
+        </w:rPr>
+      </w:pPr>
+      <w:r>
+        <w:rPr>
+          <w:rFonts w:ascii="Times New Roman" w:hAnsi="Times New Roman" w:cs="Times New Roman"/>
+          <w:b/>
+          <w:bCs/>
+          <w:sz w:val="26"/>
+          <w:szCs w:val="26"/>
+        </w:rPr>
+        <w:t>Computing P-values</w:t>
+      </w:r>
+    </w:p>
+    <w:p>
+      <w:pPr>
+        <w:autoSpaceDE w:val="0"/>
+        <w:autoSpaceDN w:val="0"/>
+        <w:adjustRightInd w:val="0"/>
+        <w:rPr>
+          <w:rFonts w:ascii="Times New Roman" w:hAnsi="Times New Roman" w:cs="Times New Roman"/>
+          <w:sz w:val="24"/>
+          <w:szCs w:val="24"/>
+        </w:rPr>
+      </w:pPr>
+      <w:commentRangeStart w:id="3"/>
+      <w:r>
+        <w:rPr>
+          <w:rFonts w:ascii="Times New Roman" w:hAnsi="Times New Roman" w:cs="Times New Roman"/>
+          <w:sz w:val="24"/>
+          <w:szCs w:val="24"/>
+        </w:rPr>
+        <w:t xml:space="preserve">The p-value is the smallest possible value that you could assign to </w:t>
+      </w:r>
+      <w:r>
+        <w:rPr>
+          <w:rFonts w:ascii="Times New Roman" w:hAnsi="Times New Roman" w:cs="Times New Roman"/>
+          <w:sz w:val="24"/>
+          <w:szCs w:val="24"/>
+        </w:rPr>
+        <w:t>α</w:t>
+      </w:r>
+      <w:r>
+        <w:rPr>
+          <w:rFonts w:ascii="Times New Roman" w:hAnsi="Times New Roman" w:cs="Times New Roman"/>
+          <w:sz w:val="24"/>
+          <w:szCs w:val="24"/>
+        </w:rPr>
+        <w:t xml:space="preserve"> and still reject the null hypothesis</w:t>
+      </w:r>
+      <w:commentRangeEnd w:id="3"/>
+      <w:r>
+        <w:rPr>
+          <w:rStyle w:val="CommentReference"/>
+        </w:rPr>
+        <w:commentReference w:id="3"/>
+      </w:r>
+      <w:r>
+        <w:rPr>
+          <w:rFonts w:ascii="Times New Roman" w:hAnsi="Times New Roman" w:cs="Times New Roman"/>
+          <w:sz w:val="24"/>
+          <w:szCs w:val="24"/>
+        </w:rPr>
+        <w:t xml:space="preserve">. If your t = 2.73 and you have n =10, you would compute your p-value for a one-sided test in </w:t>
       </w:r>
       <w:proofErr w:type="spellStart"/>
       <w:r>
@@ -1736,7 +1885,7 @@
           <w:sz w:val="24"/>
           <w:szCs w:val="24"/>
         </w:rPr>
-        <w:t>tinv</w:t>
+        <w:t>Matlab</w:t>
       </w:r>
       <w:proofErr w:type="spellEnd"/>
       <w:r>
@@ -1745,23 +1894,25 @@
           <w:sz w:val="24"/>
           <w:szCs w:val="24"/>
         </w:rPr>
-        <w:t>(0.95,9). To compute t</w:t>
-      </w:r>
-      <w:r>
-        <w:rPr>
-          <w:rFonts w:ascii="Times New Roman" w:hAnsi="Times New Roman" w:cs="Times New Roman"/>
-          <w:sz w:val="16"/>
-          <w:szCs w:val="16"/>
-        </w:rPr>
-        <w:t>a/2,n-1</w:t>
-      </w:r>
-      <w:r>
-        <w:rPr>
-          <w:rFonts w:ascii="Times New Roman" w:hAnsi="Times New Roman" w:cs="Times New Roman"/>
-          <w:sz w:val="24"/>
-          <w:szCs w:val="24"/>
-        </w:rPr>
-        <w:t xml:space="preserve">, use </w:t>
+        <w:t xml:space="preserve"> as follows: </w:t>
+      </w:r>
+      <w:proofErr w:type="spellStart"/>
+      <w:r>
+        <w:rPr>
+          <w:rFonts w:ascii="Times New Roman" w:hAnsi="Times New Roman" w:cs="Times New Roman"/>
+          <w:sz w:val="24"/>
+          <w:szCs w:val="24"/>
+        </w:rPr>
+        <w:t>pval</w:t>
+      </w:r>
+      <w:proofErr w:type="spellEnd"/>
+      <w:r>
+        <w:rPr>
+          <w:rFonts w:ascii="Times New Roman" w:hAnsi="Times New Roman" w:cs="Times New Roman"/>
+          <w:sz w:val="24"/>
+          <w:szCs w:val="24"/>
+        </w:rPr>
+        <w:t xml:space="preserve"> = </w:t>
       </w:r>
       <w:proofErr w:type="spellStart"/>
       <w:proofErr w:type="gramStart"/>
@@ -1771,7 +1922,7 @@
           <w:sz w:val="24"/>
           <w:szCs w:val="24"/>
         </w:rPr>
-        <w:t>tinv</w:t>
+        <w:t>tcdf</w:t>
       </w:r>
       <w:proofErr w:type="spellEnd"/>
       <w:r>
@@ -1789,97 +1940,7 @@
           <w:sz w:val="24"/>
           <w:szCs w:val="24"/>
         </w:rPr>
-        <w:t>0.975,9).</w:t>
-      </w:r>
-    </w:p>
-    <w:p>
-      <w:pPr>
-        <w:autoSpaceDE w:val="0"/>
-        <w:autoSpaceDN w:val="0"/>
-        <w:adjustRightInd w:val="0"/>
-        <w:rPr>
-          <w:rFonts w:ascii="Times New Roman" w:hAnsi="Times New Roman" w:cs="Times New Roman"/>
-          <w:b/>
-          <w:bCs/>
-          <w:sz w:val="26"/>
-          <w:szCs w:val="26"/>
-        </w:rPr>
-      </w:pPr>
-    </w:p>
-    <w:p>
-      <w:pPr>
-        <w:autoSpaceDE w:val="0"/>
-        <w:autoSpaceDN w:val="0"/>
-        <w:adjustRightInd w:val="0"/>
-        <w:rPr>
-          <w:rFonts w:ascii="Times New Roman" w:hAnsi="Times New Roman" w:cs="Times New Roman"/>
-          <w:b/>
-          <w:bCs/>
-          <w:sz w:val="26"/>
-          <w:szCs w:val="26"/>
-        </w:rPr>
-      </w:pPr>
-      <w:r>
-        <w:rPr>
-          <w:rFonts w:ascii="Times New Roman" w:hAnsi="Times New Roman" w:cs="Times New Roman"/>
-          <w:b/>
-          <w:bCs/>
-          <w:sz w:val="26"/>
-          <w:szCs w:val="26"/>
-        </w:rPr>
-        <w:t>Computing P-values</w:t>
-      </w:r>
-    </w:p>
-    <w:p>
-      <w:pPr>
-        <w:autoSpaceDE w:val="0"/>
-        <w:autoSpaceDN w:val="0"/>
-        <w:adjustRightInd w:val="0"/>
-        <w:rPr>
-          <w:rFonts w:ascii="Times New Roman" w:hAnsi="Times New Roman" w:cs="Times New Roman"/>
-          <w:sz w:val="24"/>
-          <w:szCs w:val="24"/>
-        </w:rPr>
-      </w:pPr>
-      <w:commentRangeStart w:id="4"/>
-      <w:r>
-        <w:rPr>
-          <w:rFonts w:ascii="Times New Roman" w:hAnsi="Times New Roman" w:cs="Times New Roman"/>
-          <w:sz w:val="24"/>
-          <w:szCs w:val="24"/>
-        </w:rPr>
-        <w:t xml:space="preserve">The p-value is the smallest possible value that you could assign to </w:t>
-      </w:r>
-      <w:r>
-        <w:rPr>
-          <w:rFonts w:ascii="Times New Roman" w:hAnsi="Times New Roman" w:cs="Times New Roman"/>
-          <w:sz w:val="24"/>
-          <w:szCs w:val="24"/>
-        </w:rPr>
-        <w:t>α</w:t>
-      </w:r>
-      <w:r>
-        <w:rPr>
-          <w:rFonts w:ascii="Times New Roman" w:hAnsi="Times New Roman" w:cs="Times New Roman"/>
-          <w:sz w:val="24"/>
-          <w:szCs w:val="24"/>
-        </w:rPr>
-        <w:t xml:space="preserve"> and still reject the null hypothesis</w:t>
-      </w:r>
-      <w:commentRangeEnd w:id="4"/>
-      <w:r>
-        <w:rPr>
-          <w:rStyle w:val="CommentReference"/>
-        </w:rPr>
-        <w:commentReference w:id="4"/>
-      </w:r>
-      <w:r>
-        <w:rPr>
-          <w:rFonts w:ascii="Times New Roman" w:hAnsi="Times New Roman" w:cs="Times New Roman"/>
-          <w:sz w:val="24"/>
-          <w:szCs w:val="24"/>
-        </w:rPr>
-        <w:t xml:space="preserve">. If your t = 2.73 and you have n =10, you would compute your p-value for a one-sided test in </w:t>
+        <w:t xml:space="preserve">2.73,9). For a two sided test, </w:t>
       </w:r>
       <w:proofErr w:type="spellStart"/>
       <w:r>
@@ -1888,7 +1949,7 @@
           <w:sz w:val="24"/>
           <w:szCs w:val="24"/>
         </w:rPr>
-        <w:t>Matlab</w:t>
+        <w:t>pval</w:t>
       </w:r>
       <w:proofErr w:type="spellEnd"/>
       <w:r>
@@ -1897,25 +1958,7 @@
           <w:sz w:val="24"/>
           <w:szCs w:val="24"/>
         </w:rPr>
-        <w:t xml:space="preserve"> as follows: </w:t>
-      </w:r>
-      <w:proofErr w:type="spellStart"/>
-      <w:r>
-        <w:rPr>
-          <w:rFonts w:ascii="Times New Roman" w:hAnsi="Times New Roman" w:cs="Times New Roman"/>
-          <w:sz w:val="24"/>
-          <w:szCs w:val="24"/>
-        </w:rPr>
-        <w:t>pval</w:t>
-      </w:r>
-      <w:proofErr w:type="spellEnd"/>
-      <w:r>
-        <w:rPr>
-          <w:rFonts w:ascii="Times New Roman" w:hAnsi="Times New Roman" w:cs="Times New Roman"/>
-          <w:sz w:val="24"/>
-          <w:szCs w:val="24"/>
-        </w:rPr>
-        <w:t xml:space="preserve"> = </w:t>
+        <w:t xml:space="preserve"> = 2*</w:t>
       </w:r>
       <w:proofErr w:type="spellStart"/>
       <w:proofErr w:type="gramStart"/>
@@ -1943,52 +1986,6 @@
           <w:sz w:val="24"/>
           <w:szCs w:val="24"/>
         </w:rPr>
-        <w:t xml:space="preserve">2.73,9). For a two sided test, </w:t>
-      </w:r>
-      <w:proofErr w:type="spellStart"/>
-      <w:r>
-        <w:rPr>
-          <w:rFonts w:ascii="Times New Roman" w:hAnsi="Times New Roman" w:cs="Times New Roman"/>
-          <w:sz w:val="24"/>
-          <w:szCs w:val="24"/>
-        </w:rPr>
-        <w:t>pval</w:t>
-      </w:r>
-      <w:proofErr w:type="spellEnd"/>
-      <w:r>
-        <w:rPr>
-          <w:rFonts w:ascii="Times New Roman" w:hAnsi="Times New Roman" w:cs="Times New Roman"/>
-          <w:sz w:val="24"/>
-          <w:szCs w:val="24"/>
-        </w:rPr>
-        <w:t xml:space="preserve"> = 2*</w:t>
-      </w:r>
-      <w:proofErr w:type="spellStart"/>
-      <w:proofErr w:type="gramStart"/>
-      <w:r>
-        <w:rPr>
-          <w:rFonts w:ascii="Times New Roman" w:hAnsi="Times New Roman" w:cs="Times New Roman"/>
-          <w:sz w:val="24"/>
-          <w:szCs w:val="24"/>
-        </w:rPr>
-        <w:t>tcdf</w:t>
-      </w:r>
-      <w:proofErr w:type="spellEnd"/>
-      <w:r>
-        <w:rPr>
-          <w:rFonts w:ascii="Times New Roman" w:hAnsi="Times New Roman" w:cs="Times New Roman"/>
-          <w:sz w:val="24"/>
-          <w:szCs w:val="24"/>
-        </w:rPr>
-        <w:t>(</w:t>
-      </w:r>
-      <w:proofErr w:type="gramEnd"/>
-      <w:r>
-        <w:rPr>
-          <w:rFonts w:ascii="Times New Roman" w:hAnsi="Times New Roman" w:cs="Times New Roman"/>
-          <w:sz w:val="24"/>
-          <w:szCs w:val="24"/>
-        </w:rPr>
         <w:t xml:space="preserve">2.73,9). There are also tables in any stats book where you could look up the </w:t>
       </w:r>
       <w:proofErr w:type="spellStart"/>
@@ -2325,10 +2322,10 @@
           <w:position w:val="-12"/>
         </w:rPr>
         <w:object w:dxaOrig="1740" w:dyaOrig="360" w14:anchorId="27E581A2">
-          <v:shape id="_x0000_i1036" type="#_x0000_t75" style="width:87pt;height:18pt" o:ole="">
+          <v:shape id="_x0000_i1036" type="#_x0000_t75" style="width:87.05pt;height:18.4pt" o:ole="">
             <v:imagedata r:id="rId28" o:title=""/>
           </v:shape>
-          <o:OLEObject Type="Embed" ProgID="Equation.DSMT4" ShapeID="_x0000_i1036" DrawAspect="Content" ObjectID="_1315589065" r:id="rId29"/>
+          <o:OLEObject Type="Embed" ProgID="Equation.DSMT4" ShapeID="_x0000_i1036" DrawAspect="Content" ObjectID="_1474959604" r:id="rId29"/>
         </w:object>
       </w:r>
     </w:p>
@@ -2381,10 +2378,10 @@
           <w:position w:val="-64"/>
         </w:rPr>
         <w:object w:dxaOrig="1400" w:dyaOrig="1020" w14:anchorId="2AAAF766">
-          <v:shape id="_x0000_i1037" type="#_x0000_t75" style="width:70pt;height:51pt" o:ole="">
+          <v:shape id="_x0000_i1037" type="#_x0000_t75" style="width:70.35pt;height:51.05pt" o:ole="">
             <v:imagedata r:id="rId30" o:title=""/>
           </v:shape>
-          <o:OLEObject Type="Embed" ProgID="Equation.DSMT4" ShapeID="_x0000_i1037" DrawAspect="Content" ObjectID="_1315589066" r:id="rId31"/>
+          <o:OLEObject Type="Embed" ProgID="Equation.DSMT4" ShapeID="_x0000_i1037" DrawAspect="Content" ObjectID="_1474959605" r:id="rId31"/>
         </w:object>
       </w:r>
     </w:p>
@@ -2500,10 +2497,10 @@
           <w:position w:val="-68"/>
         </w:rPr>
         <w:object w:dxaOrig="2380" w:dyaOrig="1500" w14:anchorId="7BE1CBD5">
-          <v:shape id="_x0000_i1038" type="#_x0000_t75" style="width:119pt;height:75pt" o:ole="">
+          <v:shape id="_x0000_i1038" type="#_x0000_t75" style="width:118.9pt;height:75.35pt" o:ole="">
             <v:imagedata r:id="rId32" o:title=""/>
           </v:shape>
-          <o:OLEObject Type="Embed" ProgID="Equation.DSMT4" ShapeID="_x0000_i1038" DrawAspect="Content" ObjectID="_1315589067" r:id="rId33"/>
+          <o:OLEObject Type="Embed" ProgID="Equation.DSMT4" ShapeID="_x0000_i1038" DrawAspect="Content" ObjectID="_1474959606" r:id="rId33"/>
         </w:object>
       </w:r>
     </w:p>
@@ -2536,7 +2533,6 @@
           <w:sz w:val="24"/>
           <w:szCs w:val="24"/>
         </w:rPr>
-        <w:lastRenderedPageBreak/>
         <w:t xml:space="preserve">Note that if you assume that the variances of X and Y are equal, that </w:t>
       </w:r>
       <w:r>
@@ -2707,10 +2703,10 @@
           <w:szCs w:val="24"/>
         </w:rPr>
         <w:object w:dxaOrig="1719" w:dyaOrig="360" w14:anchorId="2055AB08">
-          <v:shape id="_x0000_i1039" type="#_x0000_t75" style="width:86pt;height:18pt" o:ole="">
+          <v:shape id="_x0000_i1039" type="#_x0000_t75" style="width:86.25pt;height:18.4pt" o:ole="">
             <v:imagedata r:id="rId34" o:title=""/>
           </v:shape>
-          <o:OLEObject Type="Embed" ProgID="Equation.DSMT4" ShapeID="_x0000_i1039" DrawAspect="Content" ObjectID="_1315589068" r:id="rId35"/>
+          <o:OLEObject Type="Embed" ProgID="Equation.DSMT4" ShapeID="_x0000_i1039" DrawAspect="Content" ObjectID="_1474959607" r:id="rId35"/>
         </w:object>
       </w:r>
       <w:r>
@@ -2727,25 +2723,7 @@
           <w:sz w:val="24"/>
           <w:szCs w:val="24"/>
         </w:rPr>
-        <w:t>(</w:t>
-      </w:r>
-      <w:proofErr w:type="gramStart"/>
-      <w:r>
-        <w:rPr>
-          <w:rFonts w:ascii="Times New Roman" w:hAnsi="Times New Roman" w:cs="Times New Roman"/>
-          <w:sz w:val="24"/>
-          <w:szCs w:val="24"/>
-        </w:rPr>
-        <w:t>two</w:t>
-      </w:r>
-      <w:proofErr w:type="gramEnd"/>
-      <w:r>
-        <w:rPr>
-          <w:rFonts w:ascii="Times New Roman" w:hAnsi="Times New Roman" w:cs="Times New Roman"/>
-          <w:sz w:val="24"/>
-          <w:szCs w:val="24"/>
-        </w:rPr>
-        <w:t xml:space="preserve">-tailed test) </w:t>
+        <w:t xml:space="preserve">(two-tailed test) </w:t>
       </w:r>
       <w:r>
         <w:rPr>
@@ -2895,10 +2873,10 @@
           <w:szCs w:val="24"/>
         </w:rPr>
         <w:object w:dxaOrig="1719" w:dyaOrig="360" w14:anchorId="118F271A">
-          <v:shape id="_x0000_i1040" type="#_x0000_t75" style="width:86pt;height:18pt" o:ole="">
+          <v:shape id="_x0000_i1040" type="#_x0000_t75" style="width:86.25pt;height:18.4pt" o:ole="">
             <v:imagedata r:id="rId36" o:title=""/>
           </v:shape>
-          <o:OLEObject Type="Embed" ProgID="Equation.DSMT4" ShapeID="_x0000_i1040" DrawAspect="Content" ObjectID="_1315589069" r:id="rId37"/>
+          <o:OLEObject Type="Embed" ProgID="Equation.DSMT4" ShapeID="_x0000_i1040" DrawAspect="Content" ObjectID="_1474959608" r:id="rId37"/>
         </w:object>
       </w:r>
       <w:r>
@@ -2915,25 +2893,7 @@
           <w:sz w:val="24"/>
           <w:szCs w:val="24"/>
         </w:rPr>
-        <w:t>(</w:t>
-      </w:r>
-      <w:proofErr w:type="gramStart"/>
-      <w:r>
-        <w:rPr>
-          <w:rFonts w:ascii="Times New Roman" w:hAnsi="Times New Roman" w:cs="Times New Roman"/>
-          <w:sz w:val="24"/>
-          <w:szCs w:val="24"/>
-        </w:rPr>
-        <w:t>lower</w:t>
-      </w:r>
-      <w:proofErr w:type="gramEnd"/>
-      <w:r>
-        <w:rPr>
-          <w:rFonts w:ascii="Times New Roman" w:hAnsi="Times New Roman" w:cs="Times New Roman"/>
-          <w:sz w:val="24"/>
-          <w:szCs w:val="24"/>
-        </w:rPr>
-        <w:t xml:space="preserve">-tailed test) </w:t>
+        <w:t xml:space="preserve">(lower-tailed test) </w:t>
       </w:r>
       <w:r>
         <w:rPr>
@@ -3027,10 +2987,10 @@
           <w:szCs w:val="24"/>
         </w:rPr>
         <w:object w:dxaOrig="1719" w:dyaOrig="360" w14:anchorId="3BDBD814">
-          <v:shape id="_x0000_i1041" type="#_x0000_t75" style="width:86pt;height:18pt" o:ole="">
+          <v:shape id="_x0000_i1041" type="#_x0000_t75" style="width:86.25pt;height:18.4pt" o:ole="">
             <v:imagedata r:id="rId38" o:title=""/>
           </v:shape>
-          <o:OLEObject Type="Embed" ProgID="Equation.DSMT4" ShapeID="_x0000_i1041" DrawAspect="Content" ObjectID="_1315589070" r:id="rId39"/>
+          <o:OLEObject Type="Embed" ProgID="Equation.DSMT4" ShapeID="_x0000_i1041" DrawAspect="Content" ObjectID="_1474959609" r:id="rId39"/>
         </w:object>
       </w:r>
       <w:r>
@@ -3047,25 +3007,7 @@
           <w:sz w:val="24"/>
           <w:szCs w:val="24"/>
         </w:rPr>
-        <w:t>(</w:t>
-      </w:r>
-      <w:proofErr w:type="gramStart"/>
-      <w:r>
-        <w:rPr>
-          <w:rFonts w:ascii="Times New Roman" w:hAnsi="Times New Roman" w:cs="Times New Roman"/>
-          <w:sz w:val="24"/>
-          <w:szCs w:val="24"/>
-        </w:rPr>
-        <w:t>upper</w:t>
-      </w:r>
-      <w:proofErr w:type="gramEnd"/>
-      <w:r>
-        <w:rPr>
-          <w:rFonts w:ascii="Times New Roman" w:hAnsi="Times New Roman" w:cs="Times New Roman"/>
-          <w:sz w:val="24"/>
-          <w:szCs w:val="24"/>
-        </w:rPr>
-        <w:t xml:space="preserve">-tailed test) </w:t>
+        <w:t xml:space="preserve">(upper-tailed test) </w:t>
       </w:r>
       <w:r>
         <w:rPr>
@@ -3405,7 +3347,17 @@
           <w:sz w:val="24"/>
           <w:szCs w:val="24"/>
         </w:rPr>
-        <w:t>This test procedure is distribution free, which means that it will have the same desired level of statistical significance regardless of the underlying distributions of the data. Use this test when at least one of your two sample sizes is small or if you have doubts that either set of data is at least approximately normal.</w:t>
+        <w:t xml:space="preserve">This test procedure is distribution free, which means that it will have the same desired level of statistical significance regardless of the underlying distributions of the data. Use this test when at </w:t>
+      </w:r>
+      <w:bookmarkStart w:id="4" w:name="_GoBack"/>
+      <w:bookmarkEnd w:id="4"/>
+      <w:r>
+        <w:rPr>
+          <w:rFonts w:ascii="Times New Roman" w:hAnsi="Times New Roman" w:cs="Times New Roman"/>
+          <w:sz w:val="24"/>
+          <w:szCs w:val="24"/>
+        </w:rPr>
+        <w:t>least one of your two sample sizes is small or if you have doubts that either set of data is at least approximately normal.</w:t>
       </w:r>
     </w:p>
     <w:p>
@@ -3813,10 +3765,10 @@
           <w:szCs w:val="24"/>
         </w:rPr>
         <w:object w:dxaOrig="1719" w:dyaOrig="360" w14:anchorId="7BFD439D">
-          <v:shape id="_x0000_i1042" type="#_x0000_t75" style="width:86pt;height:18pt" o:ole="">
+          <v:shape id="_x0000_i1042" type="#_x0000_t75" style="width:86.25pt;height:18.4pt" o:ole="">
             <v:imagedata r:id="rId40" o:title=""/>
           </v:shape>
-          <o:OLEObject Type="Embed" ProgID="Equation.DSMT4" ShapeID="_x0000_i1042" DrawAspect="Content" ObjectID="_1315589071" r:id="rId41"/>
+          <o:OLEObject Type="Embed" ProgID="Equation.DSMT4" ShapeID="_x0000_i1042" DrawAspect="Content" ObjectID="_1474959610" r:id="rId41"/>
         </w:object>
       </w:r>
     </w:p>
@@ -3877,10 +3829,10 @@
           <w:szCs w:val="36"/>
         </w:rPr>
         <w:object w:dxaOrig="900" w:dyaOrig="680" w14:anchorId="3E17E1C2">
-          <v:shape id="_x0000_i1043" type="#_x0000_t75" style="width:45pt;height:34pt" o:ole="">
+          <v:shape id="_x0000_i1043" type="#_x0000_t75" style="width:45.2pt;height:34.35pt" o:ole="">
             <v:imagedata r:id="rId42" o:title=""/>
           </v:shape>
-          <o:OLEObject Type="Embed" ProgID="Equation.DSMT4" ShapeID="_x0000_i1043" DrawAspect="Content" ObjectID="_1315589072" r:id="rId43"/>
+          <o:OLEObject Type="Embed" ProgID="Equation.DSMT4" ShapeID="_x0000_i1043" DrawAspect="Content" ObjectID="_1474959611" r:id="rId43"/>
         </w:object>
       </w:r>
       <w:proofErr w:type="gramStart"/>
@@ -4210,10 +4162,10 @@
           <w:szCs w:val="24"/>
         </w:rPr>
         <w:object w:dxaOrig="1719" w:dyaOrig="360" w14:anchorId="353CB5E8">
-          <v:shape id="_x0000_i1044" type="#_x0000_t75" style="width:86pt;height:18pt" o:ole="">
+          <v:shape id="_x0000_i1044" type="#_x0000_t75" style="width:86.25pt;height:18.4pt" o:ole="">
             <v:imagedata r:id="rId44" o:title=""/>
           </v:shape>
-          <o:OLEObject Type="Embed" ProgID="Equation.DSMT4" ShapeID="_x0000_i1044" DrawAspect="Content" ObjectID="_1315589073" r:id="rId45"/>
+          <o:OLEObject Type="Embed" ProgID="Equation.DSMT4" ShapeID="_x0000_i1044" DrawAspect="Content" ObjectID="_1474959612" r:id="rId45"/>
         </w:object>
       </w:r>
       <w:r>
@@ -4230,25 +4182,7 @@
           <w:sz w:val="24"/>
           <w:szCs w:val="24"/>
         </w:rPr>
-        <w:t>(</w:t>
-      </w:r>
-      <w:proofErr w:type="gramStart"/>
-      <w:r>
-        <w:rPr>
-          <w:rFonts w:ascii="Times New Roman" w:hAnsi="Times New Roman" w:cs="Times New Roman"/>
-          <w:sz w:val="24"/>
-          <w:szCs w:val="24"/>
-        </w:rPr>
-        <w:t>two</w:t>
-      </w:r>
-      <w:proofErr w:type="gramEnd"/>
-      <w:r>
-        <w:rPr>
-          <w:rFonts w:ascii="Times New Roman" w:hAnsi="Times New Roman" w:cs="Times New Roman"/>
-          <w:sz w:val="24"/>
-          <w:szCs w:val="24"/>
-        </w:rPr>
-        <w:t xml:space="preserve">-tailed test) </w:t>
+        <w:t xml:space="preserve">(two-tailed test) </w:t>
       </w:r>
       <w:r>
         <w:rPr>
@@ -4344,6 +4278,7 @@
         </w:rPr>
         <w:t xml:space="preserve"> </w:t>
       </w:r>
+      <w:proofErr w:type="gramStart"/>
       <w:r>
         <w:rPr>
           <w:rFonts w:ascii="Times New Roman" w:hAnsi="Times New Roman" w:cs="Times New Roman"/>
@@ -4362,6 +4297,7 @@
         </w:rPr>
         <w:t>(</w:t>
       </w:r>
+      <w:proofErr w:type="gramEnd"/>
       <w:r>
         <w:rPr>
           <w:rFonts w:ascii="Times New Roman" w:hAnsi="Times New Roman" w:cs="Times New Roman"/>
@@ -4428,10 +4364,10 @@
           <w:szCs w:val="24"/>
         </w:rPr>
         <w:object w:dxaOrig="1719" w:dyaOrig="360" w14:anchorId="751B445E">
-          <v:shape id="_x0000_i1045" type="#_x0000_t75" style="width:86pt;height:18pt" o:ole="">
+          <v:shape id="_x0000_i1045" type="#_x0000_t75" style="width:86.25pt;height:18.4pt" o:ole="">
             <v:imagedata r:id="rId46" o:title=""/>
           </v:shape>
-          <o:OLEObject Type="Embed" ProgID="Equation.DSMT4" ShapeID="_x0000_i1045" DrawAspect="Content" ObjectID="_1315589074" r:id="rId47"/>
+          <o:OLEObject Type="Embed" ProgID="Equation.DSMT4" ShapeID="_x0000_i1045" DrawAspect="Content" ObjectID="_1474959613" r:id="rId47"/>
         </w:object>
       </w:r>
       <w:r>
@@ -4448,25 +4384,7 @@
           <w:sz w:val="24"/>
           <w:szCs w:val="24"/>
         </w:rPr>
-        <w:t>(</w:t>
-      </w:r>
-      <w:proofErr w:type="gramStart"/>
-      <w:r>
-        <w:rPr>
-          <w:rFonts w:ascii="Times New Roman" w:hAnsi="Times New Roman" w:cs="Times New Roman"/>
-          <w:sz w:val="24"/>
-          <w:szCs w:val="24"/>
-        </w:rPr>
-        <w:t>lower</w:t>
-      </w:r>
-      <w:proofErr w:type="gramEnd"/>
-      <w:r>
-        <w:rPr>
-          <w:rFonts w:ascii="Times New Roman" w:hAnsi="Times New Roman" w:cs="Times New Roman"/>
-          <w:sz w:val="24"/>
-          <w:szCs w:val="24"/>
-        </w:rPr>
-        <w:t xml:space="preserve">-tailed test) </w:t>
+        <w:t xml:space="preserve">(lower-tailed test) </w:t>
       </w:r>
       <w:r>
         <w:rPr>
@@ -4518,6 +4436,7 @@
         </w:rPr>
         <w:t xml:space="preserve"> </w:t>
       </w:r>
+      <w:proofErr w:type="gramStart"/>
       <w:r>
         <w:rPr>
           <w:rFonts w:ascii="Times New Roman" w:hAnsi="Times New Roman" w:cs="Times New Roman"/>
@@ -4536,6 +4455,7 @@
         </w:rPr>
         <w:t>(</w:t>
       </w:r>
+      <w:proofErr w:type="gramEnd"/>
       <w:r>
         <w:rPr>
           <w:rFonts w:ascii="Times New Roman" w:hAnsi="Times New Roman" w:cs="Times New Roman"/>
@@ -4628,10 +4548,10 @@
           <w:szCs w:val="24"/>
         </w:rPr>
         <w:object w:dxaOrig="1719" w:dyaOrig="360" w14:anchorId="321AC81B">
-          <v:shape id="_x0000_i1046" type="#_x0000_t75" style="width:86pt;height:18pt" o:ole="">
+          <v:shape id="_x0000_i1046" type="#_x0000_t75" style="width:86.25pt;height:18.4pt" o:ole="">
             <v:imagedata r:id="rId48" o:title=""/>
           </v:shape>
-          <o:OLEObject Type="Embed" ProgID="Equation.DSMT4" ShapeID="_x0000_i1046" DrawAspect="Content" ObjectID="_1315589075" r:id="rId49"/>
+          <o:OLEObject Type="Embed" ProgID="Equation.DSMT4" ShapeID="_x0000_i1046" DrawAspect="Content" ObjectID="_1474959614" r:id="rId49"/>
         </w:object>
       </w:r>
       <w:r>
@@ -4648,25 +4568,7 @@
           <w:sz w:val="24"/>
           <w:szCs w:val="24"/>
         </w:rPr>
-        <w:t>(</w:t>
-      </w:r>
-      <w:proofErr w:type="gramStart"/>
-      <w:r>
-        <w:rPr>
-          <w:rFonts w:ascii="Times New Roman" w:hAnsi="Times New Roman" w:cs="Times New Roman"/>
-          <w:sz w:val="24"/>
-          <w:szCs w:val="24"/>
-        </w:rPr>
-        <w:t>upper</w:t>
-      </w:r>
-      <w:proofErr w:type="gramEnd"/>
-      <w:r>
-        <w:rPr>
-          <w:rFonts w:ascii="Times New Roman" w:hAnsi="Times New Roman" w:cs="Times New Roman"/>
-          <w:sz w:val="24"/>
-          <w:szCs w:val="24"/>
-        </w:rPr>
-        <w:t xml:space="preserve">-tailed test) </w:t>
+        <w:t xml:space="preserve">(upper-tailed test) </w:t>
       </w:r>
       <w:r>
         <w:rPr>
@@ -5020,10 +4922,10 @@
           <w:position w:val="-38"/>
         </w:rPr>
         <w:object w:dxaOrig="2420" w:dyaOrig="800" w14:anchorId="487B7452">
-          <v:shape id="_x0000_i1047" type="#_x0000_t75" style="width:121pt;height:40pt" o:ole="">
+          <v:shape id="_x0000_i1047" type="#_x0000_t75" style="width:121.4pt;height:40.2pt" o:ole="">
             <v:imagedata r:id="rId50" o:title=""/>
           </v:shape>
-          <o:OLEObject Type="Embed" ProgID="Equation.DSMT4" ShapeID="_x0000_i1047" DrawAspect="Content" ObjectID="_1315589076" r:id="rId51"/>
+          <o:OLEObject Type="Embed" ProgID="Equation.DSMT4" ShapeID="_x0000_i1047" DrawAspect="Content" ObjectID="_1474959615" r:id="rId51"/>
         </w:object>
       </w:r>
     </w:p>
@@ -5060,6 +4962,7 @@
           <w:sz w:val="26"/>
           <w:szCs w:val="26"/>
         </w:rPr>
+        <w:lastRenderedPageBreak/>
         <w:t xml:space="preserve">Alternative Hypotheses </w:t>
       </w:r>
       <w:r>
@@ -5158,10 +5061,10 @@
           <w:szCs w:val="16"/>
         </w:rPr>
         <w:object w:dxaOrig="1719" w:dyaOrig="360" w14:anchorId="432A56B0">
-          <v:shape id="_x0000_i1048" type="#_x0000_t75" style="width:86pt;height:18pt" o:ole="">
+          <v:shape id="_x0000_i1048" type="#_x0000_t75" style="width:86.25pt;height:18.4pt" o:ole="">
             <v:imagedata r:id="rId52" o:title=""/>
           </v:shape>
-          <o:OLEObject Type="Embed" ProgID="Equation.DSMT4" ShapeID="_x0000_i1048" DrawAspect="Content" ObjectID="_1315589077" r:id="rId53"/>
+          <o:OLEObject Type="Embed" ProgID="Equation.DSMT4" ShapeID="_x0000_i1048" DrawAspect="Content" ObjectID="_1474959616" r:id="rId53"/>
         </w:object>
       </w:r>
       <w:r>
@@ -5178,25 +5081,7 @@
           <w:sz w:val="24"/>
           <w:szCs w:val="24"/>
         </w:rPr>
-        <w:t>(</w:t>
-      </w:r>
-      <w:proofErr w:type="gramStart"/>
-      <w:r>
-        <w:rPr>
-          <w:rFonts w:ascii="Times New Roman" w:hAnsi="Times New Roman" w:cs="Times New Roman"/>
-          <w:sz w:val="24"/>
-          <w:szCs w:val="24"/>
-        </w:rPr>
-        <w:t>two</w:t>
-      </w:r>
-      <w:proofErr w:type="gramEnd"/>
-      <w:r>
-        <w:rPr>
-          <w:rFonts w:ascii="Times New Roman" w:hAnsi="Times New Roman" w:cs="Times New Roman"/>
-          <w:sz w:val="24"/>
-          <w:szCs w:val="24"/>
-        </w:rPr>
-        <w:t xml:space="preserve">-tailed test) </w:t>
+        <w:t xml:space="preserve">(two-tailed test) </w:t>
       </w:r>
       <w:r>
         <w:rPr>
@@ -5322,10 +5207,10 @@
           <w:szCs w:val="24"/>
         </w:rPr>
         <w:object w:dxaOrig="1719" w:dyaOrig="360" w14:anchorId="4A4C832A">
-          <v:shape id="_x0000_i1049" type="#_x0000_t75" style="width:86pt;height:18pt" o:ole="">
+          <v:shape id="_x0000_i1049" type="#_x0000_t75" style="width:86.25pt;height:18.4pt" o:ole="">
             <v:imagedata r:id="rId54" o:title=""/>
           </v:shape>
-          <o:OLEObject Type="Embed" ProgID="Equation.DSMT4" ShapeID="_x0000_i1049" DrawAspect="Content" ObjectID="_1315589078" r:id="rId55"/>
+          <o:OLEObject Type="Embed" ProgID="Equation.DSMT4" ShapeID="_x0000_i1049" DrawAspect="Content" ObjectID="_1474959617" r:id="rId55"/>
         </w:object>
       </w:r>
       <w:r>
@@ -5342,25 +5227,7 @@
           <w:sz w:val="24"/>
           <w:szCs w:val="24"/>
         </w:rPr>
-        <w:t>(</w:t>
-      </w:r>
-      <w:proofErr w:type="gramStart"/>
-      <w:r>
-        <w:rPr>
-          <w:rFonts w:ascii="Times New Roman" w:hAnsi="Times New Roman" w:cs="Times New Roman"/>
-          <w:sz w:val="24"/>
-          <w:szCs w:val="24"/>
-        </w:rPr>
-        <w:t>lower</w:t>
-      </w:r>
-      <w:proofErr w:type="gramEnd"/>
-      <w:r>
-        <w:rPr>
-          <w:rFonts w:ascii="Times New Roman" w:hAnsi="Times New Roman" w:cs="Times New Roman"/>
-          <w:sz w:val="24"/>
-          <w:szCs w:val="24"/>
-        </w:rPr>
-        <w:t xml:space="preserve">-tailed test) </w:t>
+        <w:t xml:space="preserve">(lower-tailed test) </w:t>
       </w:r>
       <w:r>
         <w:rPr>
@@ -5438,10 +5305,10 @@
           <w:szCs w:val="24"/>
         </w:rPr>
         <w:object w:dxaOrig="1719" w:dyaOrig="360" w14:anchorId="7450CB4E">
-          <v:shape id="_x0000_i1050" type="#_x0000_t75" style="width:86pt;height:18pt" o:ole="">
+          <v:shape id="_x0000_i1050" type="#_x0000_t75" style="width:86.25pt;height:18.4pt" o:ole="">
             <v:imagedata r:id="rId56" o:title=""/>
           </v:shape>
-          <o:OLEObject Type="Embed" ProgID="Equation.DSMT4" ShapeID="_x0000_i1050" DrawAspect="Content" ObjectID="_1315589079" r:id="rId57"/>
+          <o:OLEObject Type="Embed" ProgID="Equation.DSMT4" ShapeID="_x0000_i1050" DrawAspect="Content" ObjectID="_1474959618" r:id="rId57"/>
         </w:object>
       </w:r>
       <w:r>
@@ -5458,25 +5325,7 @@
           <w:sz w:val="24"/>
           <w:szCs w:val="24"/>
         </w:rPr>
-        <w:t>(</w:t>
-      </w:r>
-      <w:proofErr w:type="gramStart"/>
-      <w:r>
-        <w:rPr>
-          <w:rFonts w:ascii="Times New Roman" w:hAnsi="Times New Roman" w:cs="Times New Roman"/>
-          <w:sz w:val="24"/>
-          <w:szCs w:val="24"/>
-        </w:rPr>
-        <w:t>upper</w:t>
-      </w:r>
-      <w:proofErr w:type="gramEnd"/>
-      <w:r>
-        <w:rPr>
-          <w:rFonts w:ascii="Times New Roman" w:hAnsi="Times New Roman" w:cs="Times New Roman"/>
-          <w:sz w:val="24"/>
-          <w:szCs w:val="24"/>
-        </w:rPr>
-        <w:t xml:space="preserve">-tailed test) </w:t>
+        <w:t xml:space="preserve">(upper-tailed test) </w:t>
       </w:r>
       <w:r>
         <w:rPr>
@@ -6035,8 +5884,8 @@
 </file>
 
 <file path=word/comments.xml><?xml version="1.0" encoding="utf-8"?>
-<w:comments xmlns:wpc="http://schemas.microsoft.com/office/word/2010/wordprocessingCanvas" xmlns:mo="http://schemas.microsoft.com/office/mac/office/2008/main" xmlns:mc="http://schemas.openxmlformats.org/markup-compatibility/2006" xmlns:mv="urn:schemas-microsoft-com:mac:vml" xmlns:o="urn:schemas-microsoft-com:office:office" xmlns:r="http://schemas.openxmlformats.org/officeDocument/2006/relationships" xmlns:m="http://schemas.openxmlformats.org/officeDocument/2006/math" xmlns:v="urn:schemas-microsoft-com:vml" xmlns:wp14="http://schemas.microsoft.com/office/word/2010/wordprocessingDrawing" xmlns:wp="http://schemas.openxmlformats.org/drawingml/2006/wordprocessingDrawing" xmlns:w10="urn:schemas-microsoft-com:office:word" xmlns:w="http://schemas.openxmlformats.org/wordprocessingml/2006/main" xmlns:w14="http://schemas.microsoft.com/office/word/2010/wordml" xmlns:wpg="http://schemas.microsoft.com/office/word/2010/wordprocessingGroup" xmlns:wpi="http://schemas.microsoft.com/office/word/2010/wordprocessingInk" xmlns:wne="http://schemas.microsoft.com/office/word/2006/wordml" xmlns:wps="http://schemas.microsoft.com/office/word/2010/wordprocessingShape" mc:Ignorable="w14 wp14">
-  <w:comment w:id="4" w:author="Milk" w:date="2010-10-12T18:20:00Z" w:initials="M">
+<w:comments xmlns:wpc="http://schemas.microsoft.com/office/word/2010/wordprocessingCanvas" xmlns:mc="http://schemas.openxmlformats.org/markup-compatibility/2006" xmlns:o="urn:schemas-microsoft-com:office:office" xmlns:r="http://schemas.openxmlformats.org/officeDocument/2006/relationships" xmlns:m="http://schemas.openxmlformats.org/officeDocument/2006/math" xmlns:v="urn:schemas-microsoft-com:vml" xmlns:wp14="http://schemas.microsoft.com/office/word/2010/wordprocessingDrawing" xmlns:wp="http://schemas.openxmlformats.org/drawingml/2006/wordprocessingDrawing" xmlns:w10="urn:schemas-microsoft-com:office:word" xmlns:w="http://schemas.openxmlformats.org/wordprocessingml/2006/main" xmlns:w14="http://schemas.microsoft.com/office/word/2010/wordml" xmlns:wpg="http://schemas.microsoft.com/office/word/2010/wordprocessingGroup" xmlns:wpi="http://schemas.microsoft.com/office/word/2010/wordprocessingInk" xmlns:wne="http://schemas.microsoft.com/office/word/2006/wordml" xmlns:wps="http://schemas.microsoft.com/office/word/2010/wordprocessingShape" mc:Ignorable="w14 wp14">
+  <w:comment w:id="3" w:author="Milk" w:date="2010-10-12T18:20:00Z" w:initials="M">
     <w:p>
       <w:pPr>
         <w:pStyle w:val="CommentText"/>
@@ -6154,7 +6003,7 @@
     </w:rPrDefault>
     <w:pPrDefault/>
   </w:docDefaults>
-  <w:latentStyles w:defLockedState="0" w:defUIPriority="99" w:defSemiHidden="1" w:defUnhideWhenUsed="1" w:defQFormat="0" w:count="276">
+  <w:latentStyles w:defLockedState="0" w:defUIPriority="99" w:defSemiHidden="1" w:defUnhideWhenUsed="1" w:defQFormat="0" w:count="267">
     <w:lsdException w:name="Normal" w:semiHidden="0" w:uiPriority="0" w:unhideWhenUsed="0" w:qFormat="1"/>
     <w:lsdException w:name="heading 1" w:semiHidden="0" w:uiPriority="9" w:unhideWhenUsed="0" w:qFormat="1"/>
     <w:lsdException w:name="heading 2" w:uiPriority="9" w:qFormat="1"/>
@@ -6479,7 +6328,7 @@
 </file>
 
 <file path=word/stylesWithEffects.xml><?xml version="1.0" encoding="utf-8"?>
-<w:styles xmlns:wpc="http://schemas.microsoft.com/office/word/2010/wordprocessingCanvas" xmlns:mo="http://schemas.microsoft.com/office/mac/office/2008/main" xmlns:mc="http://schemas.openxmlformats.org/markup-compatibility/2006" xmlns:mv="urn:schemas-microsoft-com:mac:vml" xmlns:o="urn:schemas-microsoft-com:office:office" xmlns:r="http://schemas.openxmlformats.org/officeDocument/2006/relationships" xmlns:m="http://schemas.openxmlformats.org/officeDocument/2006/math" xmlns:v="urn:schemas-microsoft-com:vml" xmlns:wp14="http://schemas.microsoft.com/office/word/2010/wordprocessingDrawing" xmlns:wp="http://schemas.openxmlformats.org/drawingml/2006/wordprocessingDrawing" xmlns:w10="urn:schemas-microsoft-com:office:word" xmlns:w="http://schemas.openxmlformats.org/wordprocessingml/2006/main" xmlns:w14="http://schemas.microsoft.com/office/word/2010/wordml" xmlns:wpg="http://schemas.microsoft.com/office/word/2010/wordprocessingGroup" xmlns:wpi="http://schemas.microsoft.com/office/word/2010/wordprocessingInk" xmlns:wne="http://schemas.microsoft.com/office/word/2006/wordml" xmlns:wps="http://schemas.microsoft.com/office/word/2010/wordprocessingShape" mc:Ignorable="w14 wp14">
+<w:styles xmlns:wpc="http://schemas.microsoft.com/office/word/2010/wordprocessingCanvas" xmlns:mc="http://schemas.openxmlformats.org/markup-compatibility/2006" xmlns:o="urn:schemas-microsoft-com:office:office" xmlns:r="http://schemas.openxmlformats.org/officeDocument/2006/relationships" xmlns:m="http://schemas.openxmlformats.org/officeDocument/2006/math" xmlns:v="urn:schemas-microsoft-com:vml" xmlns:wp14="http://schemas.microsoft.com/office/word/2010/wordprocessingDrawing" xmlns:wp="http://schemas.openxmlformats.org/drawingml/2006/wordprocessingDrawing" xmlns:w10="urn:schemas-microsoft-com:office:word" xmlns:w="http://schemas.openxmlformats.org/wordprocessingml/2006/main" xmlns:w14="http://schemas.microsoft.com/office/word/2010/wordml" xmlns:wpg="http://schemas.microsoft.com/office/word/2010/wordprocessingGroup" xmlns:wpi="http://schemas.microsoft.com/office/word/2010/wordprocessingInk" xmlns:wne="http://schemas.microsoft.com/office/word/2006/wordml" xmlns:wps="http://schemas.microsoft.com/office/word/2010/wordprocessingShape" mc:Ignorable="w14 wp14">
   <w:docDefaults>
     <w:rPrDefault>
       <w:rPr>
@@ -6491,7 +6340,7 @@
     </w:rPrDefault>
     <w:pPrDefault/>
   </w:docDefaults>
-  <w:latentStyles w:defLockedState="0" w:defUIPriority="99" w:defSemiHidden="1" w:defUnhideWhenUsed="1" w:defQFormat="0" w:count="276">
+  <w:latentStyles w:defLockedState="0" w:defUIPriority="99" w:defSemiHidden="1" w:defUnhideWhenUsed="1" w:defQFormat="0" w:count="267">
     <w:lsdException w:name="Normal" w:semiHidden="0" w:uiPriority="0" w:unhideWhenUsed="0" w:qFormat="1"/>
     <w:lsdException w:name="heading 1" w:semiHidden="0" w:uiPriority="9" w:unhideWhenUsed="0" w:qFormat="1"/>
     <w:lsdException w:name="heading 2" w:uiPriority="9" w:qFormat="1"/>

</xml_diff>